<commit_message>
Tag on User Guide
</commit_message>
<xml_diff>
--- a/doc/User Guide.docx
+++ b/doc/User Guide.docx
@@ -8,12 +8,14 @@
         <w:rPr>
           <w:sz w:val="36"/>
           <w:szCs w:val="36"/>
+          <w:lang w:val="en-US"/>
         </w:rPr>
       </w:pPr>
       <w:r>
         <w:rPr>
           <w:sz w:val="36"/>
           <w:szCs w:val="36"/>
+          <w:lang w:val="en-US"/>
         </w:rPr>
         <w:t>User Guide</w:t>
       </w:r>
@@ -174,18 +176,10 @@
           <w:szCs w:val="36"/>
           <w:lang w:val="en-US"/>
         </w:rPr>
-        <w:t>coming more</w:t>
+        <w:t>coming more…</w:t>
       </w:r>
       <w:bookmarkStart w:id="0" w:name="_GoBack"/>
       <w:bookmarkEnd w:id="0"/>
-      <w:r>
-        <w:rPr>
-          <w:sz w:val="36"/>
-          <w:szCs w:val="36"/>
-          <w:lang w:val="en-US"/>
-        </w:rPr>
-        <w:t>…</w:t>
-      </w:r>
     </w:p>
     <w:sectPr>
       <w:pgSz w:w="11906" w:h="16838"/>

</xml_diff>